<commit_message>
Continuacao do Relatorio e comentarios no codigo
</commit_message>
<xml_diff>
--- a/RelatorioMeta1.docx
+++ b/RelatorioMeta1.docx
@@ -136,7 +136,6 @@
           <w:bCs/>
           <w:sz w:val="40"/>
           <w:szCs w:val="40"/>
-          <w:lang w:val="en-US"/>
         </w:rPr>
       </w:pPr>
       <w:r>
@@ -145,10 +144,20 @@
           <w:bCs/>
           <w:sz w:val="40"/>
           <w:szCs w:val="40"/>
-          <w:lang w:val="en-US"/>
-        </w:rPr>
-        <w:t>Reactive D31: The A</w:t>
-      </w:r>
+        </w:rPr>
+        <w:t>Reactive D31: The AI Awakens</w:t>
+      </w:r>
+    </w:p>
+    <w:p>
+      <w:pPr>
+        <w:pStyle w:val="Default"/>
+        <w:jc w:val="center"/>
+        <w:rPr>
+          <w:sz w:val="40"/>
+          <w:szCs w:val="40"/>
+          <w:lang w:val="en-US"/>
+        </w:rPr>
+      </w:pPr>
       <w:r>
         <w:rPr>
           <w:b/>
@@ -157,19 +166,8 @@
           <w:szCs w:val="40"/>
           <w:lang w:val="en-US"/>
         </w:rPr>
-        <w:t>I Awakens</w:t>
-      </w:r>
-    </w:p>
-    <w:p>
-      <w:pPr>
-        <w:pStyle w:val="Default"/>
-        <w:jc w:val="center"/>
-        <w:rPr>
-          <w:sz w:val="40"/>
-          <w:szCs w:val="40"/>
-          <w:lang w:val="en-US"/>
-        </w:rPr>
-      </w:pPr>
+        <w:t xml:space="preserve">Meta </w:t>
+      </w:r>
       <w:r>
         <w:rPr>
           <w:b/>
@@ -178,16 +176,6 @@
           <w:szCs w:val="40"/>
           <w:lang w:val="en-US"/>
         </w:rPr>
-        <w:t xml:space="preserve">Meta </w:t>
-      </w:r>
-      <w:r>
-        <w:rPr>
-          <w:b/>
-          <w:bCs/>
-          <w:sz w:val="40"/>
-          <w:szCs w:val="40"/>
-          <w:lang w:val="en-US"/>
-        </w:rPr>
         <w:t>1</w:t>
       </w:r>
     </w:p>
@@ -215,7 +203,7 @@
           <w:noProof/>
         </w:rPr>
         <w:drawing>
-          <wp:anchor distT="0" distB="0" distL="114300" distR="114300" simplePos="0" relativeHeight="251658240" behindDoc="1" locked="0" layoutInCell="1" allowOverlap="1">
+          <wp:anchor distT="0" distB="0" distL="114300" distR="114300" simplePos="0" relativeHeight="251658240" behindDoc="1" locked="0" layoutInCell="1" allowOverlap="1" wp14:anchorId="0087D00A" wp14:editId="7544C2CE">
             <wp:simplePos x="0" y="0"/>
             <wp:positionH relativeFrom="margin">
               <wp:align>center</wp:align>
@@ -708,9 +696,60 @@
         <w:lastRenderedPageBreak/>
         <w:t>O nosso foco para esta meta foi implementar um sensor no robô que deteta obstáculos.</w:t>
       </w:r>
+      <w:r>
+        <w:t xml:space="preserve"> Para tal, usamos o sensor de recursos como referência.</w:t>
+      </w:r>
+    </w:p>
+    <w:p/>
+    <w:p>
+      <w:r>
+        <w:t>Informações Relevantes:</w:t>
+      </w:r>
+    </w:p>
+    <w:p/>
+    <w:p>
+      <w:r>
+        <w:t>Sempre que o robô deteta um obstáculo, este roda num certo ângulo (pode ser diferente de mapa para mapa) e afasta-se do mesmo. Depois do robô apanhar os recursos todos, colocamos a sua energia é colocada a 0, logo passando uns segundos o robô para por completo.</w:t>
+      </w:r>
+    </w:p>
+    <w:p/>
+    <w:p>
+      <w:r>
+        <w:t>Objetivos Alcançados:</w:t>
+      </w:r>
+    </w:p>
+    <w:p/>
+    <w:p>
+      <w:r>
+        <w:t>O robô consegue completar os mapas a1 e a2 com relativa facilidade. Consegue evitar a maior parte dos obstáculos</w:t>
+      </w:r>
+      <w:r>
+        <w:t>.</w:t>
+      </w:r>
       <w:bookmarkStart w:id="0" w:name="_GoBack"/>
       <w:bookmarkEnd w:id="0"/>
     </w:p>
+    <w:p/>
+    <w:p>
+      <w:r>
+        <w:t>Dificuldades:</w:t>
+      </w:r>
+    </w:p>
+    <w:p/>
+    <w:p>
+      <w:r>
+        <w:t>Por vezes o robô tende a escolher evitar obstáculos ao invés de apanhar os recursos</w:t>
+      </w:r>
+      <w:r>
+        <w:t>.</w:t>
+      </w:r>
+    </w:p>
+    <w:p>
+      <w:r>
+        <w:t>Caso o último recurso esteja perto de um obstáculo, o robô bate no obstáculo depois de apanhar o recurso.</w:t>
+      </w:r>
+    </w:p>
+    <w:p/>
     <w:sectPr>
       <w:pgSz w:w="11906" w:h="16838"/>
       <w:pgMar w:top="1417" w:right="1701" w:bottom="1417" w:left="1701" w:header="708" w:footer="708" w:gutter="0"/>
@@ -941,6 +980,7 @@
     <w:lsdException w:name="HTML Sample" w:semiHidden="1" w:unhideWhenUsed="1"/>
     <w:lsdException w:name="HTML Typewriter" w:semiHidden="1" w:unhideWhenUsed="1"/>
     <w:lsdException w:name="HTML Variable" w:semiHidden="1" w:unhideWhenUsed="1"/>
+    <w:lsdException w:name="Normal Table" w:semiHidden="1" w:unhideWhenUsed="1"/>
     <w:lsdException w:name="annotation subject" w:semiHidden="1" w:unhideWhenUsed="1"/>
     <w:lsdException w:name="No List" w:semiHidden="1" w:unhideWhenUsed="1"/>
     <w:lsdException w:name="Outline List 1" w:semiHidden="1" w:unhideWhenUsed="1"/>
@@ -987,8 +1027,10 @@
     <w:lsdException w:name="Table Subtle 2" w:semiHidden="1" w:unhideWhenUsed="1"/>
     <w:lsdException w:name="Table Web 1" w:semiHidden="1" w:unhideWhenUsed="1"/>
     <w:lsdException w:name="Table Web 2" w:semiHidden="1" w:unhideWhenUsed="1"/>
+    <w:lsdException w:name="Table Web 3" w:semiHidden="1" w:unhideWhenUsed="1"/>
     <w:lsdException w:name="Balloon Text" w:semiHidden="1" w:unhideWhenUsed="1"/>
     <w:lsdException w:name="Table Grid" w:uiPriority="39"/>
+    <w:lsdException w:name="Table Theme" w:semiHidden="1" w:unhideWhenUsed="1"/>
     <w:lsdException w:name="Placeholder Text" w:semiHidden="1"/>
     <w:lsdException w:name="No Spacing" w:uiPriority="1" w:qFormat="1"/>
     <w:lsdException w:name="Light Shading" w:uiPriority="60"/>

</xml_diff>